<commit_message>
Modified briefing note per Manager discussion
</commit_message>
<xml_diff>
--- a/Briefing Note - KC Applications and Enrolments KPI Update as of May 16, 2025.docx
+++ b/Briefing Note - KC Applications and Enrolments KPI Update as of May 16, 2025.docx
@@ -4165,7 +4165,31 @@
                 <w:sz w:val="22"/>
                 <w:szCs w:val="22"/>
               </w:rPr>
-              <w:t>Total Domestic &amp; International</w:t>
+              <w:t xml:space="preserve">Total </w:t>
+            </w:r>
+            <w:r>
+              <w:rPr>
+                <w:rFonts w:ascii="Calibri" w:hAnsi="Calibri" w:cs="Calibri"/>
+                <w:sz w:val="22"/>
+                <w:szCs w:val="22"/>
+              </w:rPr>
+              <w:t>International</w:t>
+            </w:r>
+            <w:r>
+              <w:rPr>
+                <w:rFonts w:ascii="Calibri" w:hAnsi="Calibri" w:cs="Calibri"/>
+                <w:sz w:val="22"/>
+                <w:szCs w:val="22"/>
+              </w:rPr>
+              <w:t xml:space="preserve"> &amp; </w:t>
+            </w:r>
+            <w:r>
+              <w:rPr>
+                <w:rFonts w:ascii="Calibri" w:hAnsi="Calibri" w:cs="Calibri"/>
+                <w:sz w:val="22"/>
+                <w:szCs w:val="22"/>
+              </w:rPr>
+              <w:t>Domestic</w:t>
             </w:r>
           </w:p>
         </w:tc>
@@ -6819,22 +6843,112 @@
     <w:p>
       <w:pPr>
         <w:pStyle w:val="ListParagraph"/>
-        <w:ind w:left="0"/>
+        <w:numPr>
+          <w:ilvl w:val="0"/>
+          <w:numId w:val="10"/>
+        </w:numPr>
+        <w:rPr>
+          <w:rFonts w:cs="Calibri"/>
+        </w:rPr>
+      </w:pPr>
+      <w:r>
+        <w:rPr>
+          <w:rFonts w:cs="Calibri"/>
+        </w:rPr>
+        <w:t xml:space="preserve">The projected FLE for the </w:t>
+      </w:r>
+      <w:r>
+        <w:rPr>
+          <w:rFonts w:cs="Calibri"/>
+        </w:rPr>
+        <w:t xml:space="preserve">2025-26</w:t>
+      </w:r>
+      <w:r>
+        <w:rPr>
+          <w:rFonts w:cs="Calibri"/>
+        </w:rPr>
+        <w:t xml:space="preserve"> academic year is </w:t>
+      </w:r>
+      <w:r>
+        <w:rPr>
+          <w:rFonts w:cs="Calibri"/>
+        </w:rPr>
+        <w:t xml:space="preserve">1875.845</w:t>
+      </w:r>
+      <w:r>
+        <w:rPr>
+          <w:rFonts w:cs="Calibri"/>
+        </w:rPr>
+        <w:t xml:space="preserve">. As of </w:t>
+      </w:r>
+      <w:r>
+        <w:rPr>
+          <w:rFonts w:cs="Calibri"/>
+        </w:rPr>
+        <w:t xml:space="preserve">May 16, 2025</w:t>
+      </w:r>
+      <w:r>
+        <w:rPr>
+          <w:rFonts w:cs="Calibri"/>
+        </w:rPr>
+        <w:t xml:space="preserve">, the actual FLE is </w:t>
+      </w:r>
+      <w:r>
+        <w:rPr>
+          <w:rFonts w:cs="Calibri"/>
+        </w:rPr>
+        <w:t xml:space="preserve">428.013</w:t>
+      </w:r>
+      <w:r>
+        <w:rPr>
+          <w:rFonts w:cs="Calibri"/>
+        </w:rPr>
+        <w:t xml:space="preserve">; this indicates </w:t>
+      </w:r>
+      <w:r>
+        <w:rPr>
+          <w:rFonts w:cs="Calibri"/>
+        </w:rPr>
+        <w:t xml:space="preserve">a</w:t>
+      </w:r>
+      <w:r>
+        <w:rPr>
+          <w:rFonts w:cs="Calibri"/>
+        </w:rPr>
+        <w:t xml:space="preserve"> </w:t>
+      </w:r>
+      <w:r>
+        <w:rPr>
+          <w:rFonts w:cs="Calibri"/>
+        </w:rPr>
+        <w:t xml:space="preserve">22.8</w:t>
+      </w:r>
+      <w:r>
+        <w:rPr>
+          <w:rFonts w:cs="Calibri"/>
+        </w:rPr>
+        <w:t>%</w:t>
+      </w:r>
+      <w:proofErr w:type="gramEnd"/>
+      <w:r>
+        <w:rPr>
+          <w:rFonts w:cs="Calibri"/>
+        </w:rPr>
+        <w:t xml:space="preserve"> </w:t>
+      </w:r>
+      <w:r>
         <w:rPr>
           <w:rFonts w:cs="Calibri"/>
           <w:b/>
           <w:bCs/>
-          <w:u w:val="single"/>
-        </w:rPr>
-      </w:pPr>
-      <w:r>
-        <w:rPr>
-          <w:rFonts w:cs="Calibri"/>
-          <w:b/>
-          <w:bCs/>
-          <w:u w:val="single"/>
-        </w:rPr>
-        <w:t>Enrolment Actuals vs Projections (this section excludes Power Engineering CML, LINC, and Apprenticeship)</w:t>
+        </w:rPr>
+        <w:t xml:space="preserve"/>
+      </w:r>
+      <w:r>
+        <w:rPr>
+          <w:rFonts w:cs="Calibri"/>
+        </w:rPr>
+        <w:t xml:space="preserve">of the projection achieved for the whole academic year. </w:t>
       </w:r>
     </w:p>
     <w:p>
@@ -6852,25 +6966,32 @@
         <w:rPr>
           <w:rFonts w:cs="Calibri"/>
         </w:rPr>
-        <w:t xml:space="preserve">The projected FLE for the </w:t>
-      </w:r>
-      <w:r>
-        <w:rPr>
-          <w:rFonts w:cs="Calibri"/>
-        </w:rPr>
-        <w:t xml:space="preserve">2025-26</w:t>
-      </w:r>
-      <w:r>
-        <w:rPr>
-          <w:rFonts w:cs="Calibri"/>
-        </w:rPr>
-        <w:t xml:space="preserve"> academic year is </w:t>
-      </w:r>
-      <w:r>
-        <w:rPr>
-          <w:rFonts w:cs="Calibri"/>
-        </w:rPr>
-        <w:t xml:space="preserve">1875.845</w:t>
+        <w:lastRenderedPageBreak/>
+        <w:t xml:space="preserve">Fall 2025</w:t>
+      </w:r>
+      <w:r>
+        <w:rPr>
+          <w:rFonts w:cs="Calibri"/>
+        </w:rPr>
+        <w:t xml:space="preserve"> (Part-time) *: The projected part-time headcount for </w:t>
+      </w:r>
+      <w:r>
+        <w:rPr>
+          <w:rFonts w:cs="Calibri"/>
+        </w:rPr>
+        <w:t xml:space="preserve">Fall 2025</w:t>
+      </w:r>
+      <w:r>
+        <w:rPr>
+          <w:rFonts w:cs="Calibri"/>
+        </w:rPr>
+        <w:t xml:space="preserve"> is </w:t>
+      </w:r>
+      <w:r>
+        <w:rPr>
+          <w:rFonts w:cs="Calibri"/>
+        </w:rPr>
+        <w:t xml:space="preserve">157</w:t>
       </w:r>
       <w:r>
         <w:rPr>
@@ -6888,19 +7009,19 @@
         <w:rPr>
           <w:rFonts w:cs="Calibri"/>
         </w:rPr>
-        <w:t xml:space="preserve">, the actual FLE is </w:t>
-      </w:r>
-      <w:r>
-        <w:rPr>
-          <w:rFonts w:cs="Calibri"/>
-        </w:rPr>
-        <w:t xml:space="preserve">428.013</w:t>
-      </w:r>
-      <w:r>
-        <w:rPr>
-          <w:rFonts w:cs="Calibri"/>
-        </w:rPr>
-        <w:t xml:space="preserve">; this indicates </w:t>
+        <w:t xml:space="preserve">, the actual headcount is </w:t>
+      </w:r>
+      <w:r>
+        <w:rPr>
+          <w:rFonts w:cs="Calibri"/>
+        </w:rPr>
+        <w:t xml:space="preserve">214</w:t>
+      </w:r>
+      <w:r>
+        <w:rPr>
+          <w:rFonts w:cs="Calibri"/>
+        </w:rPr>
+        <w:t xml:space="preserve">, this indicates </w:t>
       </w:r>
       <w:r>
         <w:rPr>
@@ -6918,7 +7039,7 @@
         <w:rPr>
           <w:rFonts w:cs="Calibri"/>
         </w:rPr>
-        <w:t xml:space="preserve">22.8</w:t>
+        <w:t xml:space="preserve">36.3</w:t>
       </w:r>
       <w:r>
         <w:rPr>
@@ -6939,13 +7060,13 @@
           <w:b/>
           <w:bCs/>
         </w:rPr>
-        <w:t xml:space="preserve"/>
-      </w:r>
-      <w:r>
-        <w:rPr>
-          <w:rFonts w:cs="Calibri"/>
-        </w:rPr>
-        <w:t xml:space="preserve">of the projection achieved for the whole academic year. </w:t>
+        <w:t xml:space="preserve">surpass </w:t>
+      </w:r>
+      <w:r>
+        <w:rPr>
+          <w:rFonts w:cs="Calibri"/>
+        </w:rPr>
+        <w:t xml:space="preserve">of the projection achieved for the semester. </w:t>
       </w:r>
     </w:p>
     <w:p>
@@ -6963,32 +7084,31 @@
         <w:rPr>
           <w:rFonts w:cs="Calibri"/>
         </w:rPr>
-        <w:lastRenderedPageBreak/>
         <w:t xml:space="preserve">Fall 2025</w:t>
       </w:r>
       <w:r>
         <w:rPr>
           <w:rFonts w:cs="Calibri"/>
         </w:rPr>
-        <w:t xml:space="preserve"> (Part-time) *: The projected part-time headcount for </w:t>
-      </w:r>
-      <w:r>
-        <w:rPr>
-          <w:rFonts w:cs="Calibri"/>
-        </w:rPr>
-        <w:t xml:space="preserve">Fall 2025</w:t>
-      </w:r>
-      <w:r>
-        <w:rPr>
-          <w:rFonts w:cs="Calibri"/>
-        </w:rPr>
-        <w:t xml:space="preserve"> is </w:t>
-      </w:r>
-      <w:r>
-        <w:rPr>
-          <w:rFonts w:cs="Calibri"/>
-        </w:rPr>
-        <w:t xml:space="preserve">157</w:t>
+        <w:t xml:space="preserve"> (Full-time) *: The projected full-time headcount for </w:t>
+      </w:r>
+      <w:r>
+        <w:rPr>
+          <w:rFonts w:cs="Calibri"/>
+        </w:rPr>
+        <w:t xml:space="preserve">Fall 2025 </w:t>
+      </w:r>
+      <w:r>
+        <w:rPr>
+          <w:rFonts w:cs="Calibri"/>
+        </w:rPr>
+        <w:t xml:space="preserve">is </w:t>
+      </w:r>
+      <w:r>
+        <w:rPr>
+          <w:rFonts w:cs="Calibri"/>
+        </w:rPr>
+        <w:t xml:space="preserve">1816</w:t>
       </w:r>
       <w:r>
         <w:rPr>
@@ -7012,13 +7132,13 @@
         <w:rPr>
           <w:rFonts w:cs="Calibri"/>
         </w:rPr>
-        <w:t xml:space="preserve">214</w:t>
-      </w:r>
-      <w:r>
-        <w:rPr>
-          <w:rFonts w:cs="Calibri"/>
-        </w:rPr>
-        <w:t xml:space="preserve">, this indicates </w:t>
+        <w:t xml:space="preserve">412</w:t>
+      </w:r>
+      <w:r>
+        <w:rPr>
+          <w:rFonts w:cs="Calibri"/>
+        </w:rPr>
+        <w:t xml:space="preserve">; this indicates </w:t>
       </w:r>
       <w:r>
         <w:rPr>
@@ -7036,20 +7156,13 @@
         <w:rPr>
           <w:rFonts w:cs="Calibri"/>
         </w:rPr>
-        <w:t xml:space="preserve">36.3</w:t>
-      </w:r>
-      <w:r>
-        <w:rPr>
-          <w:rFonts w:cs="Calibri"/>
-        </w:rPr>
-        <w:t>%</w:t>
-      </w:r>
-      <w:proofErr w:type="gramEnd"/>
-      <w:r>
-        <w:rPr>
-          <w:rFonts w:cs="Calibri"/>
-        </w:rPr>
-        <w:t xml:space="preserve"> </w:t>
+        <w:t xml:space="preserve">22.7</w:t>
+      </w:r>
+      <w:r>
+        <w:rPr>
+          <w:rFonts w:cs="Calibri"/>
+        </w:rPr>
+        <w:t xml:space="preserve">% </w:t>
       </w:r>
       <w:r>
         <w:rPr>
@@ -7057,7 +7170,7 @@
           <w:b/>
           <w:bCs/>
         </w:rPr>
-        <w:t xml:space="preserve">surpass </w:t>
+        <w:t xml:space="preserve"/>
       </w:r>
       <w:r>
         <w:rPr>
@@ -7081,19 +7194,19 @@
         <w:rPr>
           <w:rFonts w:cs="Calibri"/>
         </w:rPr>
-        <w:t xml:space="preserve">Fall 2025</w:t>
-      </w:r>
-      <w:r>
-        <w:rPr>
-          <w:rFonts w:cs="Calibri"/>
-        </w:rPr>
-        <w:t xml:space="preserve"> (Full-time) *: The projected full-time headcount for </w:t>
-      </w:r>
-      <w:r>
-        <w:rPr>
-          <w:rFonts w:cs="Calibri"/>
-        </w:rPr>
-        <w:t xml:space="preserve">Fall 2025 </w:t>
+        <w:t xml:space="preserve">Winter 2026</w:t>
+      </w:r>
+      <w:r>
+        <w:rPr>
+          <w:rFonts w:cs="Calibri"/>
+        </w:rPr>
+        <w:t xml:space="preserve"> (Part-time) *: The projected part-time headcount for </w:t>
+      </w:r>
+      <w:r>
+        <w:rPr>
+          <w:rFonts w:cs="Calibri"/>
+        </w:rPr>
+        <w:t xml:space="preserve">Winter 2026 </w:t>
       </w:r>
       <w:r>
         <w:rPr>
@@ -7105,7 +7218,7 @@
         <w:rPr>
           <w:rFonts w:cs="Calibri"/>
         </w:rPr>
-        <w:t xml:space="preserve">1816</w:t>
+        <w:t xml:space="preserve">88</w:t>
       </w:r>
       <w:r>
         <w:rPr>
@@ -7129,7 +7242,7 @@
         <w:rPr>
           <w:rFonts w:cs="Calibri"/>
         </w:rPr>
-        <w:t xml:space="preserve">412</w:t>
+        <w:t xml:space="preserve">73</w:t>
       </w:r>
       <w:r>
         <w:rPr>
@@ -7141,19 +7254,13 @@
         <w:rPr>
           <w:rFonts w:cs="Calibri"/>
         </w:rPr>
-        <w:t xml:space="preserve">a</w:t>
-      </w:r>
-      <w:r>
-        <w:rPr>
-          <w:rFonts w:cs="Calibri"/>
-        </w:rPr>
-        <w:t xml:space="preserve"> </w:t>
-      </w:r>
-      <w:r>
-        <w:rPr>
-          <w:rFonts w:cs="Calibri"/>
-        </w:rPr>
-        <w:t xml:space="preserve">22.7</w:t>
+        <w:t xml:space="preserve">an </w:t>
+      </w:r>
+      <w:r>
+        <w:rPr>
+          <w:rFonts w:cs="Calibri"/>
+        </w:rPr>
+        <w:t xml:space="preserve">83.0</w:t>
       </w:r>
       <w:r>
         <w:rPr>
@@ -7197,7 +7304,7 @@
         <w:rPr>
           <w:rFonts w:cs="Calibri"/>
         </w:rPr>
-        <w:t xml:space="preserve"> (Part-time) *: The projected part-time headcount for </w:t>
+        <w:t xml:space="preserve"> (Full-time) *: The projected full-time headcount for </w:t>
       </w:r>
       <w:r>
         <w:rPr>
@@ -7215,7 +7322,7 @@
         <w:rPr>
           <w:rFonts w:cs="Calibri"/>
         </w:rPr>
-        <w:t xml:space="preserve">88</w:t>
+        <w:t xml:space="preserve">1294</w:t>
       </w:r>
       <w:r>
         <w:rPr>
@@ -7239,31 +7346,44 @@
         <w:rPr>
           <w:rFonts w:cs="Calibri"/>
         </w:rPr>
-        <w:t xml:space="preserve">73</w:t>
-      </w:r>
-      <w:r>
-        <w:rPr>
-          <w:rFonts w:cs="Calibri"/>
-        </w:rPr>
-        <w:t xml:space="preserve">; this indicates </w:t>
-      </w:r>
-      <w:r>
-        <w:rPr>
-          <w:rFonts w:cs="Calibri"/>
-        </w:rPr>
-        <w:t xml:space="preserve">an </w:t>
-      </w:r>
-      <w:r>
-        <w:rPr>
-          <w:rFonts w:cs="Calibri"/>
-        </w:rPr>
-        <w:t xml:space="preserve">83.0</w:t>
-      </w:r>
-      <w:r>
-        <w:rPr>
-          <w:rFonts w:cs="Calibri"/>
-        </w:rPr>
-        <w:t xml:space="preserve">% </w:t>
+        <w:t xml:space="preserve">70</w:t>
+      </w:r>
+      <w:r>
+        <w:rPr>
+          <w:rFonts w:cs="Calibri"/>
+        </w:rPr>
+        <w:t xml:space="preserve">, this indicates </w:t>
+      </w:r>
+      <w:r>
+        <w:rPr>
+          <w:rFonts w:cs="Calibri"/>
+        </w:rPr>
+        <w:t xml:space="preserve">a</w:t>
+      </w:r>
+      <w:r>
+        <w:rPr>
+          <w:rFonts w:cs="Calibri"/>
+        </w:rPr>
+        <w:t xml:space="preserve"> </w:t>
+      </w:r>
+      <w:r>
+        <w:rPr>
+          <w:rFonts w:cs="Calibri"/>
+        </w:rPr>
+        <w:t xml:space="preserve">5.4</w:t>
+      </w:r>
+      <w:r>
+        <w:rPr>
+          <w:rFonts w:cs="Calibri"/>
+        </w:rPr>
+        <w:t>%</w:t>
+      </w:r>
+      <w:proofErr w:type="gramEnd"/>
+      <w:r>
+        <w:rPr>
+          <w:rFonts w:cs="Calibri"/>
+        </w:rPr>
+        <w:t xml:space="preserve"> </w:t>
       </w:r>
       <w:r>
         <w:rPr>
@@ -7283,119 +7403,37 @@
     <w:p>
       <w:pPr>
         <w:pStyle w:val="ListParagraph"/>
-        <w:numPr>
-          <w:ilvl w:val="0"/>
-          <w:numId w:val="10"/>
-        </w:numPr>
-        <w:rPr>
-          <w:rFonts w:cs="Calibri"/>
-        </w:rPr>
-      </w:pPr>
-      <w:r>
-        <w:rPr>
-          <w:rFonts w:cs="Calibri"/>
-        </w:rPr>
-        <w:t xml:space="preserve">Winter 2026</w:t>
-      </w:r>
-      <w:r>
-        <w:rPr>
-          <w:rFonts w:cs="Calibri"/>
-        </w:rPr>
-        <w:t xml:space="preserve"> (Full-time) *: The projected full-time headcount for </w:t>
-      </w:r>
-      <w:r>
-        <w:rPr>
-          <w:rFonts w:cs="Calibri"/>
-        </w:rPr>
-        <w:t xml:space="preserve">Winter 2026 </w:t>
-      </w:r>
-      <w:r>
-        <w:rPr>
-          <w:rFonts w:cs="Calibri"/>
-        </w:rPr>
-        <w:t xml:space="preserve">is </w:t>
-      </w:r>
-      <w:r>
-        <w:rPr>
-          <w:rFonts w:cs="Calibri"/>
-        </w:rPr>
-        <w:t xml:space="preserve">1294</w:t>
-      </w:r>
-      <w:r>
-        <w:rPr>
-          <w:rFonts w:cs="Calibri"/>
-        </w:rPr>
-        <w:t xml:space="preserve">. As of </w:t>
-      </w:r>
-      <w:r>
-        <w:rPr>
-          <w:rFonts w:cs="Calibri"/>
-        </w:rPr>
-        <w:t xml:space="preserve">May 16, 2025</w:t>
-      </w:r>
-      <w:r>
-        <w:rPr>
-          <w:rFonts w:cs="Calibri"/>
-        </w:rPr>
-        <w:t xml:space="preserve">, the actual headcount is </w:t>
-      </w:r>
-      <w:r>
-        <w:rPr>
-          <w:rFonts w:cs="Calibri"/>
-        </w:rPr>
-        <w:t xml:space="preserve">73</w:t>
-      </w:r>
-      <w:r>
-        <w:rPr>
-          <w:rFonts w:cs="Calibri"/>
-        </w:rPr>
-        <w:t xml:space="preserve">, this indicates </w:t>
-      </w:r>
-      <w:r>
-        <w:rPr>
-          <w:rFonts w:cs="Calibri"/>
-        </w:rPr>
-        <w:t xml:space="preserve">a</w:t>
-      </w:r>
-      <w:r>
-        <w:rPr>
-          <w:rFonts w:cs="Calibri"/>
-        </w:rPr>
-        <w:t xml:space="preserve"> </w:t>
-      </w:r>
-      <w:r>
-        <w:rPr>
-          <w:rFonts w:cs="Calibri"/>
-        </w:rPr>
-        <w:t xml:space="preserve">5.6</w:t>
-      </w:r>
-      <w:r>
-        <w:rPr>
-          <w:rFonts w:cs="Calibri"/>
-        </w:rPr>
-        <w:t>%</w:t>
-      </w:r>
-      <w:proofErr w:type="gramEnd"/>
-      <w:r>
-        <w:rPr>
-          <w:rFonts w:cs="Calibri"/>
-        </w:rPr>
-        <w:t xml:space="preserve"> </w:t>
-      </w:r>
-      <w:r>
-        <w:rPr>
-          <w:rFonts w:cs="Calibri"/>
-          <w:b/>
-          <w:bCs/>
-        </w:rPr>
-        <w:t xml:space="preserve"/>
-      </w:r>
-      <w:r>
-        <w:rPr>
-          <w:rFonts w:cs="Calibri"/>
-        </w:rPr>
-        <w:t xml:space="preserve">of the projection achieved for the semester. </w:t>
-      </w:r>
+        <w:ind w:left="360"/>
+        <w:rPr>
+          <w:rFonts w:cs="Calibri"/>
+          <w:i/>
+          <w:iCs/>
+        </w:rPr>
+      </w:pPr>
+      <w:r>
+        <w:rPr>
+          <w:rFonts w:cs="Calibri"/>
+          <w:i/>
+          <w:iCs/>
+        </w:rPr>
+        <w:t>*</w:t>
+      </w:r>
+      <w:r>
+        <w:rPr>
+          <w:rFonts w:cs="Calibri"/>
+          <w:i/>
+          <w:iCs/>
+        </w:rPr>
+        <w:t>Enrolment Actuals vs Projections (this section excludes Power Engineering CML, LINC, and Apprenticeship)</w:t>
+      </w:r>
+    </w:p>
+    <w:p>
+      <w:pPr>
+        <w:pStyle w:val="ListParagraph"/>
+        <w:rPr>
+          <w:rFonts w:cs="Calibri"/>
+        </w:rPr>
+      </w:pPr>
     </w:p>
     <w:p>
       <w:pPr>
@@ -7563,6 +7601,16 @@
               </w:rPr>
               <w:t>Enrolments Projections Progress by Unique Headcount</w:t>
             </w:r>
+            <w:r>
+              <w:rPr>
+                <w:rFonts w:ascii="Calibri" w:hAnsi="Calibri" w:cs="Calibri"/>
+                <w:b/>
+                <w:bCs/>
+                <w:sz w:val="22"/>
+                <w:szCs w:val="22"/>
+              </w:rPr>
+              <w:t xml:space="preserve"> *</w:t>
+            </w:r>
           </w:p>
         </w:tc>
       </w:tr>
@@ -8220,7 +8268,7 @@
                 <w:sz w:val="22"/>
                 <w:szCs w:val="22"/>
               </w:rPr>
-              <w:t>Domestic</w:t>
+              <w:t>International</w:t>
             </w:r>
           </w:p>
         </w:tc>
@@ -8291,7 +8339,7 @@
                 <w:szCs w:val="22"/>
                 <w:lang w:val="en-CA" w:eastAsia="en-CA"/>
               </w:rPr>
-              <w:t xml:space="preserve">56</w:t>
+              <w:t xml:space="preserve">225</w:t>
             </w:r>
           </w:p>
         </w:tc>
@@ -8324,7 +8372,7 @@
                 <w:szCs w:val="22"/>
                 <w:lang w:val="en-CA" w:eastAsia="en-CA"/>
               </w:rPr>
-              <w:t xml:space="preserve">53</w:t>
+              <w:t xml:space="preserve">249</w:t>
             </w:r>
           </w:p>
         </w:tc>
@@ -8357,7 +8405,7 @@
                 <w:szCs w:val="22"/>
                 <w:lang w:val="en-CA" w:eastAsia="en-CA"/>
               </w:rPr>
-              <w:t xml:space="preserve">94.6%</w:t>
+              <w:t xml:space="preserve">110.7%</w:t>
             </w:r>
           </w:p>
         </w:tc>
@@ -8390,7 +8438,7 @@
                 <w:szCs w:val="22"/>
                 <w:lang w:val="en-CA" w:eastAsia="en-CA"/>
               </w:rPr>
-              <w:t xml:space="preserve">917</w:t>
+              <w:t xml:space="preserve">899</w:t>
             </w:r>
           </w:p>
         </w:tc>
@@ -8423,7 +8471,7 @@
                 <w:szCs w:val="22"/>
                 <w:lang w:val="en-CA" w:eastAsia="en-CA"/>
               </w:rPr>
-              <w:t xml:space="preserve">127</w:t>
+              <w:t xml:space="preserve">285</w:t>
             </w:r>
           </w:p>
         </w:tc>
@@ -8456,7 +8504,7 @@
                 <w:szCs w:val="22"/>
                 <w:lang w:val="en-CA" w:eastAsia="en-CA"/>
               </w:rPr>
-              <w:t xml:space="preserve">13.8%</w:t>
+              <w:t xml:space="preserve">31.7%</w:t>
             </w:r>
           </w:p>
         </w:tc>
@@ -8487,7 +8535,7 @@
                 <w:szCs w:val="22"/>
                 <w:lang w:val="en-CA" w:eastAsia="en-CA"/>
               </w:rPr>
-              <w:t xml:space="preserve">813</w:t>
+              <w:t xml:space="preserve">481</w:t>
             </w:r>
           </w:p>
         </w:tc>
@@ -8518,7 +8566,7 @@
                 <w:szCs w:val="22"/>
                 <w:lang w:val="en-CA" w:eastAsia="en-CA"/>
               </w:rPr>
-              <w:t xml:space="preserve">59</w:t>
+              <w:t xml:space="preserve">11</w:t>
             </w:r>
           </w:p>
         </w:tc>
@@ -8549,7 +8597,7 @@
                 <w:szCs w:val="22"/>
                 <w:lang w:val="en-CA" w:eastAsia="en-CA"/>
               </w:rPr>
-              <w:t xml:space="preserve">7.3%</w:t>
+              <w:t xml:space="preserve">2.3%</w:t>
             </w:r>
           </w:p>
         </w:tc>
@@ -8683,7 +8731,7 @@
                 <w:szCs w:val="22"/>
                 <w:lang w:val="en-CA" w:eastAsia="en-CA"/>
               </w:rPr>
-              <w:t xml:space="preserve">28</w:t>
+              <w:t xml:space="preserve">23</w:t>
             </w:r>
           </w:p>
         </w:tc>
@@ -8749,7 +8797,7 @@
                 <w:szCs w:val="22"/>
                 <w:lang w:val="en-CA" w:eastAsia="en-CA"/>
               </w:rPr>
-              <w:t xml:space="preserve">83</w:t>
+              <w:t xml:space="preserve">74</w:t>
             </w:r>
           </w:p>
         </w:tc>
@@ -8782,7 +8830,7 @@
                 <w:szCs w:val="22"/>
                 <w:lang w:val="en-CA" w:eastAsia="en-CA"/>
               </w:rPr>
-              <w:t xml:space="preserve">71</w:t>
+              <w:t xml:space="preserve">143</w:t>
             </w:r>
           </w:p>
         </w:tc>
@@ -8815,7 +8863,7 @@
                 <w:szCs w:val="22"/>
                 <w:lang w:val="en-CA" w:eastAsia="en-CA"/>
               </w:rPr>
-              <w:t xml:space="preserve">85.5%</w:t>
+              <w:t xml:space="preserve">193.2%</w:t>
             </w:r>
           </w:p>
         </w:tc>
@@ -8846,7 +8894,7 @@
                 <w:szCs w:val="22"/>
                 <w:lang w:val="en-CA" w:eastAsia="en-CA"/>
               </w:rPr>
-              <w:t xml:space="preserve">53</w:t>
+              <w:t xml:space="preserve">35</w:t>
             </w:r>
           </w:p>
         </w:tc>
@@ -8877,7 +8925,7 @@
                 <w:szCs w:val="22"/>
                 <w:lang w:val="en-CA" w:eastAsia="en-CA"/>
               </w:rPr>
-              <w:t xml:space="preserve">54</w:t>
+              <w:t xml:space="preserve">19</w:t>
             </w:r>
           </w:p>
         </w:tc>
@@ -8908,7 +8956,7 @@
                 <w:szCs w:val="22"/>
                 <w:lang w:val="en-CA" w:eastAsia="en-CA"/>
               </w:rPr>
-              <w:t xml:space="preserve">101.9%</w:t>
+              <w:t xml:space="preserve">54.3%</w:t>
             </w:r>
           </w:p>
         </w:tc>
@@ -8950,7 +8998,7 @@
                 <w:sz w:val="22"/>
                 <w:szCs w:val="22"/>
               </w:rPr>
-              <w:t>International</w:t>
+              <w:t>Domestic</w:t>
             </w:r>
           </w:p>
         </w:tc>
@@ -9020,7 +9068,7 @@
                 <w:szCs w:val="22"/>
                 <w:lang w:val="en-CA" w:eastAsia="en-CA"/>
               </w:rPr>
-              <w:t xml:space="preserve">225</w:t>
+              <w:t xml:space="preserve">56</w:t>
             </w:r>
           </w:p>
         </w:tc>
@@ -9053,7 +9101,8 @@
                 <w:szCs w:val="22"/>
                 <w:lang w:val="en-CA" w:eastAsia="en-CA"/>
               </w:rPr>
-              <w:t xml:space="preserve">249</w:t>
+              <w:lastRenderedPageBreak/>
+              <w:t xml:space="preserve">53</w:t>
             </w:r>
           </w:p>
         </w:tc>
@@ -9087,7 +9136,7 @@
                 <w:lang w:val="en-CA" w:eastAsia="en-CA"/>
               </w:rPr>
               <w:lastRenderedPageBreak/>
-              <w:t xml:space="preserve">110.7%</w:t>
+              <w:t xml:space="preserve">94.6%</w:t>
             </w:r>
           </w:p>
         </w:tc>
@@ -9120,7 +9169,8 @@
                 <w:szCs w:val="22"/>
                 <w:lang w:val="en-CA" w:eastAsia="en-CA"/>
               </w:rPr>
-              <w:t xml:space="preserve">899</w:t>
+              <w:lastRenderedPageBreak/>
+              <w:t xml:space="preserve">917</w:t>
             </w:r>
           </w:p>
         </w:tc>
@@ -9153,7 +9203,8 @@
                 <w:szCs w:val="22"/>
                 <w:lang w:val="en-CA" w:eastAsia="en-CA"/>
               </w:rPr>
-              <w:t xml:space="preserve">285</w:t>
+              <w:lastRenderedPageBreak/>
+              <w:t xml:space="preserve">127</w:t>
             </w:r>
           </w:p>
         </w:tc>
@@ -9187,7 +9238,7 @@
                 <w:lang w:val="en-CA" w:eastAsia="en-CA"/>
               </w:rPr>
               <w:lastRenderedPageBreak/>
-              <w:t xml:space="preserve">31.7%</w:t>
+              <w:t xml:space="preserve">13.8%</w:t>
             </w:r>
           </w:p>
         </w:tc>
@@ -9218,7 +9269,8 @@
                 <w:szCs w:val="22"/>
                 <w:lang w:val="en-CA" w:eastAsia="en-CA"/>
               </w:rPr>
-              <w:t xml:space="preserve">481</w:t>
+              <w:lastRenderedPageBreak/>
+              <w:t xml:space="preserve">813</w:t>
             </w:r>
           </w:p>
         </w:tc>
@@ -9249,7 +9301,8 @@
                 <w:szCs w:val="22"/>
                 <w:lang w:val="en-CA" w:eastAsia="en-CA"/>
               </w:rPr>
-              <w:t xml:space="preserve">11</w:t>
+              <w:lastRenderedPageBreak/>
+              <w:t xml:space="preserve">59</w:t>
             </w:r>
           </w:p>
         </w:tc>
@@ -9281,7 +9334,7 @@
                 <w:lang w:val="en-CA" w:eastAsia="en-CA"/>
               </w:rPr>
               <w:lastRenderedPageBreak/>
-              <w:t xml:space="preserve">2.3%</w:t>
+              <w:t xml:space="preserve">7.3%</w:t>
             </w:r>
           </w:p>
         </w:tc>
@@ -9415,7 +9468,7 @@
                 <w:szCs w:val="22"/>
                 <w:lang w:val="en-CA" w:eastAsia="en-CA"/>
               </w:rPr>
-              <w:t xml:space="preserve">23</w:t>
+              <w:t xml:space="preserve">28</w:t>
             </w:r>
           </w:p>
         </w:tc>
@@ -9481,7 +9534,7 @@
                 <w:szCs w:val="22"/>
                 <w:lang w:val="en-CA" w:eastAsia="en-CA"/>
               </w:rPr>
-              <w:t xml:space="preserve">74</w:t>
+              <w:t xml:space="preserve">83</w:t>
             </w:r>
           </w:p>
         </w:tc>
@@ -9514,7 +9567,7 @@
                 <w:szCs w:val="22"/>
                 <w:lang w:val="en-CA" w:eastAsia="en-CA"/>
               </w:rPr>
-              <w:t xml:space="preserve">143</w:t>
+              <w:t xml:space="preserve">71</w:t>
             </w:r>
           </w:p>
         </w:tc>
@@ -9547,7 +9600,7 @@
                 <w:szCs w:val="22"/>
                 <w:lang w:val="en-CA" w:eastAsia="en-CA"/>
               </w:rPr>
-              <w:t xml:space="preserve">193.2%</w:t>
+              <w:t xml:space="preserve">85.5%</w:t>
             </w:r>
           </w:p>
         </w:tc>
@@ -9578,7 +9631,7 @@
                 <w:szCs w:val="22"/>
                 <w:lang w:val="en-CA" w:eastAsia="en-CA"/>
               </w:rPr>
-              <w:t xml:space="preserve">35</w:t>
+              <w:t xml:space="preserve">53</w:t>
             </w:r>
           </w:p>
         </w:tc>
@@ -9609,7 +9662,7 @@
                 <w:szCs w:val="22"/>
                 <w:lang w:val="en-CA" w:eastAsia="en-CA"/>
               </w:rPr>
-              <w:t xml:space="preserve">19</w:t>
+              <w:t xml:space="preserve">54</w:t>
             </w:r>
           </w:p>
         </w:tc>
@@ -9640,7 +9693,7 @@
                 <w:szCs w:val="22"/>
                 <w:lang w:val="en-CA" w:eastAsia="en-CA"/>
               </w:rPr>
-              <w:t xml:space="preserve">54.3%</w:t>
+              <w:t xml:space="preserve">101.9%</w:t>
             </w:r>
           </w:p>
         </w:tc>
@@ -9649,14 +9702,29 @@
     <w:p>
       <w:pPr>
         <w:pStyle w:val="ListParagraph"/>
-        <w:ind w:left="0"/>
-        <w:rPr>
-          <w:rFonts w:cs="Calibri"/>
-          <w:bCs/>
+        <w:ind w:left="360"/>
+        <w:rPr>
+          <w:rFonts w:cs="Calibri"/>
           <w:i/>
           <w:iCs/>
         </w:rPr>
       </w:pPr>
+      <w:r>
+        <w:rPr>
+          <w:rFonts w:cs="Calibri"/>
+          <w:i/>
+          <w:iCs/>
+        </w:rPr>
+        <w:t>*</w:t>
+      </w:r>
+      <w:r>
+        <w:rPr>
+          <w:rFonts w:cs="Calibri"/>
+          <w:i/>
+          <w:iCs/>
+        </w:rPr>
+        <w:t>Enrolment Actuals vs Projections (this section excludes Power Engineering CML, LINC, and Apprenticeship)</w:t>
+      </w:r>
     </w:p>
     <w:p>
       <w:pPr>
@@ -9703,7 +9771,7 @@
         <w:rPr>
           <w:rFonts w:cs="Calibri"/>
         </w:rPr>
-        <w:t xml:space="preserve">The projected unique headcount for </w:t>
+        <w:t xml:space="preserve">The projected headcount for </w:t>
       </w:r>
       <w:r>
         <w:rPr>
@@ -9739,7 +9807,19 @@
         <w:rPr>
           <w:rFonts w:cs="Calibri"/>
         </w:rPr>
-        <w:t xml:space="preserve">, the actual unique headcount is </w:t>
+        <w:t>, the actual</w:t>
+      </w:r>
+      <w:r>
+        <w:rPr>
+          <w:rFonts w:cs="Calibri"/>
+        </w:rPr>
+        <w:t xml:space="preserve"> </w:t>
+      </w:r>
+      <w:r>
+        <w:rPr>
+          <w:rFonts w:cs="Calibri"/>
+        </w:rPr>
+        <w:t xml:space="preserve">headcount is </w:t>
       </w:r>
       <w:r>
         <w:rPr>
@@ -9861,7 +9941,7 @@
         <w:rPr>
           <w:rFonts w:cs="Calibri"/>
         </w:rPr>
-        <w:t xml:space="preserve">, the projected unique headcount is </w:t>
+        <w:t xml:space="preserve">, the projected headcount is </w:t>
       </w:r>
       <w:r>
         <w:rPr>
@@ -9885,7 +9965,19 @@
         <w:rPr>
           <w:rFonts w:cs="Calibri"/>
         </w:rPr>
-        <w:t xml:space="preserve">, the actual unique headcount is </w:t>
+        <w:t>, the actual</w:t>
+      </w:r>
+      <w:r>
+        <w:rPr>
+          <w:rFonts w:cs="Calibri"/>
+        </w:rPr>
+        <w:t xml:space="preserve"> </w:t>
+      </w:r>
+      <w:r>
+        <w:rPr>
+          <w:rFonts w:cs="Calibri"/>
+        </w:rPr>
+        <w:t xml:space="preserve">headcount is </w:t>
       </w:r>
       <w:r>
         <w:rPr>
@@ -10122,7 +10214,7 @@
         <w:rPr>
           <w:rFonts w:cs="Calibri"/>
         </w:rPr>
-        <w:t xml:space="preserve">Business Administration Diploma - Accounting , </w:t>
+        <w:t xml:space="preserve">Business Administration Diploma - Accounting, </w:t>
       </w:r>
       <w:r>
         <w:rPr>
@@ -10288,7 +10380,7 @@
         <w:rPr>
           <w:rFonts w:cs="Calibri"/>
         </w:rPr>
-        <w:t xml:space="preserve">University Transfer: Bachelor of Nursing</w:t>
+        <w:t xml:space="preserve">Apprenticeship Electrician</w:t>
       </w:r>
       <w:r>
         <w:rPr>
@@ -13770,10 +13862,26 @@
 </file>
 
 <file path=customXml/item1.xml><?xml version="1.0" encoding="utf-8"?>
-<b:Sources xmlns:b="http://schemas.openxmlformats.org/officeDocument/2006/bibliography" xmlns="http://schemas.openxmlformats.org/officeDocument/2006/bibliography" SelectedStyle="\APASixthEditionOfficeOnline.xsl" StyleName="APA" Version="6"/>
+<p:properties xmlns:p="http://schemas.microsoft.com/office/2006/metadata/properties" xmlns:xsi="http://www.w3.org/2001/XMLSchema-instance" xmlns:pc="http://schemas.microsoft.com/office/infopath/2007/PartnerControls">
+  <documentManagement>
+    <lcf76f155ced4ddcb4097134ff3c332f xmlns="5e80f031-8b65-42a5-8493-43319737a55e">
+      <Terms xmlns="http://schemas.microsoft.com/office/infopath/2007/PartnerControls"/>
+    </lcf76f155ced4ddcb4097134ff3c332f>
+    <TaxCatchAll xmlns="d6c1a2fc-ca36-4c01-bf5c-04b7c5ffd235"/>
+  </documentManagement>
+</p:properties>
 </file>
 
 <file path=customXml/item2.xml><?xml version="1.0" encoding="utf-8"?>
+<?mso-contentType ?>
+<FormTemplates xmlns="http://schemas.microsoft.com/sharepoint/v3/contenttype/forms">
+  <Display>DocumentLibraryForm</Display>
+  <Edit>DocumentLibraryForm</Edit>
+  <New>DocumentLibraryForm</New>
+</FormTemplates>
+</file>
+
+<file path=customXml/item3.xml><?xml version="1.0" encoding="utf-8"?>
 <ct:contentTypeSchema xmlns:ct="http://schemas.microsoft.com/office/2006/metadata/contentType" xmlns:ma="http://schemas.microsoft.com/office/2006/metadata/properties/metaAttributes" ct:_="" ma:_="" ma:contentTypeName="Document" ma:contentTypeID="0x010100D5C3A3196D4D4943A1067C8E97FB29BB" ma:contentTypeVersion="14" ma:contentTypeDescription="Create a new document." ma:contentTypeScope="" ma:versionID="083260729529432f5d80e7c411452d31">
   <xsd:schema xmlns:xsd="http://www.w3.org/2001/XMLSchema" xmlns:xs="http://www.w3.org/2001/XMLSchema" xmlns:p="http://schemas.microsoft.com/office/2006/metadata/properties" xmlns:ns2="5e80f031-8b65-42a5-8493-43319737a55e" xmlns:ns3="d6c1a2fc-ca36-4c01-bf5c-04b7c5ffd235" targetNamespace="http://schemas.microsoft.com/office/2006/metadata/properties" ma:root="true" ma:fieldsID="ba048b5abdd9e0f83ffd9eb3f23c7b37" ns2:_="" ns3:_="">
     <xsd:import namespace="5e80f031-8b65-42a5-8493-43319737a55e"/>
@@ -14002,35 +14110,30 @@
 </ct:contentTypeSchema>
 </file>
 
-<file path=customXml/item3.xml><?xml version="1.0" encoding="utf-8"?>
-<?mso-contentType ?>
-<FormTemplates xmlns="http://schemas.microsoft.com/sharepoint/v3/contenttype/forms">
-  <Display>DocumentLibraryForm</Display>
-  <Edit>DocumentLibraryForm</Edit>
-  <New>DocumentLibraryForm</New>
-</FormTemplates>
-</file>
-
 <file path=customXml/item4.xml><?xml version="1.0" encoding="utf-8"?>
-<p:properties xmlns:p="http://schemas.microsoft.com/office/2006/metadata/properties" xmlns:xsi="http://www.w3.org/2001/XMLSchema-instance" xmlns:pc="http://schemas.microsoft.com/office/infopath/2007/PartnerControls">
-  <documentManagement>
-    <lcf76f155ced4ddcb4097134ff3c332f xmlns="5e80f031-8b65-42a5-8493-43319737a55e">
-      <Terms xmlns="http://schemas.microsoft.com/office/infopath/2007/PartnerControls"/>
-    </lcf76f155ced4ddcb4097134ff3c332f>
-    <TaxCatchAll xmlns="d6c1a2fc-ca36-4c01-bf5c-04b7c5ffd235"/>
-  </documentManagement>
-</p:properties>
+<b:Sources xmlns:b="http://schemas.openxmlformats.org/officeDocument/2006/bibliography" xmlns="http://schemas.openxmlformats.org/officeDocument/2006/bibliography" SelectedStyle="\APASixthEditionOfficeOnline.xsl" StyleName="APA" Version="6"/>
 </file>
 
 <file path=customXml/itemProps1.xml><?xml version="1.0" encoding="utf-8"?>
-<ds:datastoreItem xmlns:ds="http://schemas.openxmlformats.org/officeDocument/2006/customXml" ds:itemID="{BFD074AA-3D55-4FA9-8F96-405CFB12AADF}">
+<ds:datastoreItem xmlns:ds="http://schemas.openxmlformats.org/officeDocument/2006/customXml" ds:itemID="{F27A0498-F34C-4368-8F4D-29C63C24A611}">
   <ds:schemaRefs>
-    <ds:schemaRef ds:uri="http://schemas.openxmlformats.org/officeDocument/2006/bibliography"/>
+    <ds:schemaRef ds:uri="http://schemas.microsoft.com/office/2006/metadata/properties"/>
+    <ds:schemaRef ds:uri="http://schemas.microsoft.com/office/infopath/2007/PartnerControls"/>
+    <ds:schemaRef ds:uri="5e80f031-8b65-42a5-8493-43319737a55e"/>
+    <ds:schemaRef ds:uri="d6c1a2fc-ca36-4c01-bf5c-04b7c5ffd235"/>
   </ds:schemaRefs>
 </ds:datastoreItem>
 </file>
 
 <file path=customXml/itemProps2.xml><?xml version="1.0" encoding="utf-8"?>
+<ds:datastoreItem xmlns:ds="http://schemas.openxmlformats.org/officeDocument/2006/customXml" ds:itemID="{EE25067E-B0E8-45C6-984D-C701E89BDC65}">
+  <ds:schemaRefs>
+    <ds:schemaRef ds:uri="http://schemas.microsoft.com/sharepoint/v3/contenttype/forms"/>
+  </ds:schemaRefs>
+</ds:datastoreItem>
+</file>
+
+<file path=customXml/itemProps3.xml><?xml version="1.0" encoding="utf-8"?>
 <ds:datastoreItem xmlns:ds="http://schemas.openxmlformats.org/officeDocument/2006/customXml" ds:itemID="{BD42B002-446B-4A4F-8D10-C118FBDF7D94}">
   <ds:schemaRefs>
     <ds:schemaRef ds:uri="http://schemas.microsoft.com/office/2006/metadata/contentType"/>
@@ -14049,21 +14152,10 @@
 </ds:datastoreItem>
 </file>
 
-<file path=customXml/itemProps3.xml><?xml version="1.0" encoding="utf-8"?>
-<ds:datastoreItem xmlns:ds="http://schemas.openxmlformats.org/officeDocument/2006/customXml" ds:itemID="{EE25067E-B0E8-45C6-984D-C701E89BDC65}">
+<file path=customXml/itemProps4.xml><?xml version="1.0" encoding="utf-8"?>
+<ds:datastoreItem xmlns:ds="http://schemas.openxmlformats.org/officeDocument/2006/customXml" ds:itemID="{BFD074AA-3D55-4FA9-8F96-405CFB12AADF}">
   <ds:schemaRefs>
-    <ds:schemaRef ds:uri="http://schemas.microsoft.com/sharepoint/v3/contenttype/forms"/>
-  </ds:schemaRefs>
-</ds:datastoreItem>
-</file>
-
-<file path=customXml/itemProps4.xml><?xml version="1.0" encoding="utf-8"?>
-<ds:datastoreItem xmlns:ds="http://schemas.openxmlformats.org/officeDocument/2006/customXml" ds:itemID="{F27A0498-F34C-4368-8F4D-29C63C24A611}">
-  <ds:schemaRefs>
-    <ds:schemaRef ds:uri="http://schemas.microsoft.com/office/2006/metadata/properties"/>
-    <ds:schemaRef ds:uri="http://schemas.microsoft.com/office/infopath/2007/PartnerControls"/>
-    <ds:schemaRef ds:uri="5e80f031-8b65-42a5-8493-43319737a55e"/>
-    <ds:schemaRef ds:uri="d6c1a2fc-ca36-4c01-bf5c-04b7c5ffd235"/>
+    <ds:schemaRef ds:uri="http://schemas.openxmlformats.org/officeDocument/2006/bibliography"/>
   </ds:schemaRefs>
 </ds:datastoreItem>
 </file>
</xml_diff>